<commit_message>
Duygu use cases is updated.
</commit_message>
<xml_diff>
--- a/Documents/UseCases/useCaseDuygu.docx
+++ b/Documents/UseCases/useCaseDuygu.docx
@@ -107,7 +107,17 @@
           <w:sz w:val="24"/>
           <w:szCs w:val="24"/>
         </w:rPr>
-        <w:t xml:space="preserve">RegisteredUser enters to the search panel </w:t>
+        <w:t>RegisteredUser enters t</w:t>
+      </w:r>
+      <w:bookmarkStart w:id="0" w:name="_GoBack"/>
+      <w:bookmarkEnd w:id="0"/>
+      <w:r>
+        <w:rPr>
+          <w:rFonts w:ascii="Times New Roman" w:hAnsi="Times New Roman" w:cs="Times New Roman"/>
+          <w:sz w:val="24"/>
+          <w:szCs w:val="24"/>
+        </w:rPr>
+        <w:t xml:space="preserve">o the search panel </w:t>
       </w:r>
       <w:r>
         <w:rPr>
@@ -2219,15 +2229,7 @@
           <w:sz w:val="24"/>
           <w:szCs w:val="24"/>
         </w:rPr>
-        <w:t xml:space="preserve"> which is </w:t>
-      </w:r>
-      <w:r>
-        <w:rPr>
-          <w:rFonts w:ascii="Times New Roman" w:hAnsi="Times New Roman" w:cs="Times New Roman"/>
-          <w:sz w:val="24"/>
-          <w:szCs w:val="24"/>
-        </w:rPr>
-        <w:t>filled out by the RegisteredUser</w:t>
+        <w:t xml:space="preserve"> which is filled out by the RegisteredUser</w:t>
       </w:r>
       <w:r>
         <w:rPr>
@@ -2243,31 +2245,7 @@
           <w:sz w:val="24"/>
           <w:szCs w:val="24"/>
         </w:rPr>
-        <w:t xml:space="preserve">to the </w:t>
-      </w:r>
-      <w:r>
-        <w:rPr>
-          <w:rFonts w:ascii="Times New Roman" w:hAnsi="Times New Roman" w:cs="Times New Roman"/>
-          <w:sz w:val="24"/>
-          <w:szCs w:val="24"/>
-        </w:rPr>
-        <w:t xml:space="preserve">corresponding </w:t>
-      </w:r>
-      <w:r>
-        <w:rPr>
-          <w:rFonts w:ascii="Times New Roman" w:hAnsi="Times New Roman" w:cs="Times New Roman"/>
-          <w:sz w:val="24"/>
-          <w:szCs w:val="24"/>
-        </w:rPr>
-        <w:t>renting</w:t>
-      </w:r>
-      <w:r>
-        <w:rPr>
-          <w:rFonts w:ascii="Times New Roman" w:hAnsi="Times New Roman" w:cs="Times New Roman"/>
-          <w:sz w:val="24"/>
-          <w:szCs w:val="24"/>
-        </w:rPr>
-        <w:t xml:space="preserve">. </w:t>
+        <w:t xml:space="preserve">to the corresponding renting. </w:t>
       </w:r>
       <w:r>
         <w:rPr>
@@ -3093,8 +3071,6 @@
         </w:rPr>
         <w:t>.</w:t>
       </w:r>
-      <w:bookmarkStart w:id="0" w:name="_GoBack"/>
-      <w:bookmarkEnd w:id="0"/>
     </w:p>
     <w:p>
       <w:pPr>
@@ -3141,7 +3117,14 @@
           <w:szCs w:val="24"/>
         </w:rPr>
         <w:tab/>
-        <w:t>VehicleRenting</w:t>
+      </w:r>
+      <w:r>
+        <w:rPr>
+          <w:rFonts w:ascii="Times New Roman" w:hAnsi="Times New Roman" w:cs="Times New Roman"/>
+          <w:sz w:val="24"/>
+          <w:szCs w:val="24"/>
+        </w:rPr>
+        <w:t>RentVehicle</w:t>
       </w:r>
       <w:r>
         <w:rPr>
@@ -3306,7 +3289,23 @@
           <w:sz w:val="24"/>
           <w:szCs w:val="24"/>
         </w:rPr>
-        <w:t>VehicleRentingSystem responds to the RegisteredUser by displaying a list of vehicles on the page which matches to the information on search panel.</w:t>
+        <w:t xml:space="preserve">VehicleRentingSystem responds to the RegisteredUser by displaying a list of vehicles on the page which matches to the information on </w:t>
+      </w:r>
+      <w:r>
+        <w:rPr>
+          <w:rFonts w:ascii="Times New Roman" w:hAnsi="Times New Roman" w:cs="Times New Roman"/>
+          <w:sz w:val="24"/>
+          <w:szCs w:val="24"/>
+        </w:rPr>
+        <w:t xml:space="preserve">the </w:t>
+      </w:r>
+      <w:r>
+        <w:rPr>
+          <w:rFonts w:ascii="Times New Roman" w:hAnsi="Times New Roman" w:cs="Times New Roman"/>
+          <w:sz w:val="24"/>
+          <w:szCs w:val="24"/>
+        </w:rPr>
+        <w:t>search panel.</w:t>
       </w:r>
     </w:p>
     <w:p>
@@ -3350,7 +3349,23 @@
           <w:sz w:val="24"/>
           <w:szCs w:val="24"/>
         </w:rPr>
-        <w:t xml:space="preserve">On that page, RegisteredUser views the vehicles </w:t>
+        <w:t>On t</w:t>
+      </w:r>
+      <w:r>
+        <w:rPr>
+          <w:rFonts w:ascii="Times New Roman" w:hAnsi="Times New Roman" w:cs="Times New Roman"/>
+          <w:sz w:val="24"/>
+          <w:szCs w:val="24"/>
+        </w:rPr>
+        <w:t>he</w:t>
+      </w:r>
+      <w:r>
+        <w:rPr>
+          <w:rFonts w:ascii="Times New Roman" w:hAnsi="Times New Roman" w:cs="Times New Roman"/>
+          <w:sz w:val="24"/>
+          <w:szCs w:val="24"/>
+        </w:rPr>
+        <w:t xml:space="preserve"> page, RegisteredUser views the vehicles </w:t>
       </w:r>
     </w:p>
     <w:p>
@@ -3377,7 +3392,79 @@
           <w:sz w:val="24"/>
           <w:szCs w:val="24"/>
         </w:rPr>
-        <w:t>.Afterwards, RegisteredUser selects a vehicle from the list and adds to its chart. After, RegisteredUser opens its chart and activates the checkout function.</w:t>
+        <w:t>.</w:t>
+      </w:r>
+      <w:r>
+        <w:rPr>
+          <w:rFonts w:ascii="Times New Roman" w:hAnsi="Times New Roman" w:cs="Times New Roman"/>
+          <w:sz w:val="24"/>
+          <w:szCs w:val="24"/>
+        </w:rPr>
+        <w:t xml:space="preserve"> </w:t>
+      </w:r>
+      <w:r>
+        <w:rPr>
+          <w:rFonts w:ascii="Times New Roman" w:hAnsi="Times New Roman" w:cs="Times New Roman"/>
+          <w:sz w:val="24"/>
+          <w:szCs w:val="24"/>
+        </w:rPr>
+        <w:t>Afterwards, RegisteredUser selects a vehicle from the list and adds to its chart.</w:t>
+      </w:r>
+      <w:r>
+        <w:rPr>
+          <w:rFonts w:ascii="Times New Roman" w:hAnsi="Times New Roman" w:cs="Times New Roman"/>
+          <w:sz w:val="24"/>
+          <w:szCs w:val="24"/>
+        </w:rPr>
+        <w:t xml:space="preserve"> </w:t>
+      </w:r>
+      <w:r>
+        <w:rPr>
+          <w:rFonts w:ascii="Times New Roman" w:hAnsi="Times New Roman" w:cs="Times New Roman"/>
+          <w:sz w:val="24"/>
+          <w:szCs w:val="24"/>
+        </w:rPr>
+        <w:t xml:space="preserve">Then, </w:t>
+      </w:r>
+      <w:r>
+        <w:rPr>
+          <w:rFonts w:ascii="Times New Roman" w:hAnsi="Times New Roman" w:cs="Times New Roman"/>
+          <w:sz w:val="24"/>
+          <w:szCs w:val="24"/>
+        </w:rPr>
+        <w:t>Registere</w:t>
+      </w:r>
+      <w:r>
+        <w:rPr>
+          <w:rFonts w:ascii="Times New Roman" w:hAnsi="Times New Roman" w:cs="Times New Roman"/>
+          <w:sz w:val="24"/>
+          <w:szCs w:val="24"/>
+        </w:rPr>
+        <w:t>dUser</w:t>
+      </w:r>
+      <w:r>
+        <w:rPr>
+          <w:rFonts w:ascii="Times New Roman" w:hAnsi="Times New Roman" w:cs="Times New Roman"/>
+          <w:sz w:val="24"/>
+          <w:szCs w:val="24"/>
+        </w:rPr>
+        <w:t xml:space="preserve"> opens its chart and activates the checkout function</w:t>
+      </w:r>
+      <w:r>
+        <w:rPr>
+          <w:rFonts w:ascii="Times New Roman" w:hAnsi="Times New Roman" w:cs="Times New Roman"/>
+          <w:sz w:val="24"/>
+          <w:szCs w:val="24"/>
+        </w:rPr>
+        <w:t xml:space="preserve"> of the system</w:t>
+      </w:r>
+      <w:r>
+        <w:rPr>
+          <w:rFonts w:ascii="Times New Roman" w:hAnsi="Times New Roman" w:cs="Times New Roman"/>
+          <w:sz w:val="24"/>
+          <w:szCs w:val="24"/>
+        </w:rPr>
+        <w:t>.</w:t>
       </w:r>
     </w:p>
     <w:p>
@@ -3410,7 +3497,23 @@
           <w:sz w:val="24"/>
           <w:szCs w:val="24"/>
         </w:rPr>
-        <w:t xml:space="preserve">  VehicleSystem displays a page with personal information form and payment information form</w:t>
+        <w:t xml:space="preserve">VehicleSystem displays a page </w:t>
+      </w:r>
+      <w:r>
+        <w:rPr>
+          <w:rFonts w:ascii="Times New Roman" w:hAnsi="Times New Roman" w:cs="Times New Roman"/>
+          <w:sz w:val="24"/>
+          <w:szCs w:val="24"/>
+        </w:rPr>
+        <w:t xml:space="preserve">which includes a </w:t>
+      </w:r>
+      <w:r>
+        <w:rPr>
+          <w:rFonts w:ascii="Times New Roman" w:hAnsi="Times New Roman" w:cs="Times New Roman"/>
+          <w:sz w:val="24"/>
+          <w:szCs w:val="24"/>
+        </w:rPr>
+        <w:t>personal information form and payment information form</w:t>
       </w:r>
       <w:r>
         <w:rPr>
@@ -3444,6 +3547,72 @@
         </w:rPr>
         <w:t xml:space="preserve"> </w:t>
       </w:r>
+      <w:r>
+        <w:rPr>
+          <w:rFonts w:ascii="Times New Roman" w:hAnsi="Times New Roman" w:cs="Times New Roman"/>
+          <w:sz w:val="24"/>
+          <w:szCs w:val="24"/>
+        </w:rPr>
+        <w:t>After that, the RegisteredUser fills out the fields of the payment information form which are the name, surname, address, social security</w:t>
+      </w:r>
+      <w:r>
+        <w:rPr>
+          <w:rFonts w:ascii="Times New Roman" w:hAnsi="Times New Roman" w:cs="Times New Roman"/>
+          <w:sz w:val="24"/>
+          <w:szCs w:val="24"/>
+        </w:rPr>
+        <w:t xml:space="preserve"> number</w:t>
+      </w:r>
+      <w:r>
+        <w:rPr>
+          <w:rFonts w:ascii="Times New Roman" w:hAnsi="Times New Roman" w:cs="Times New Roman"/>
+          <w:sz w:val="24"/>
+          <w:szCs w:val="24"/>
+        </w:rPr>
+        <w:t xml:space="preserve"> and credit/debit card information and</w:t>
+      </w:r>
+      <w:r>
+        <w:rPr>
+          <w:rFonts w:ascii="Times New Roman" w:hAnsi="Times New Roman" w:cs="Times New Roman"/>
+          <w:sz w:val="24"/>
+          <w:szCs w:val="24"/>
+        </w:rPr>
+        <w:t xml:space="preserve"> then</w:t>
+      </w:r>
+      <w:r>
+        <w:rPr>
+          <w:rFonts w:ascii="Times New Roman" w:hAnsi="Times New Roman" w:cs="Times New Roman"/>
+          <w:sz w:val="24"/>
+          <w:szCs w:val="24"/>
+        </w:rPr>
+        <w:t xml:space="preserve"> confirms it. Also, </w:t>
+      </w:r>
+      <w:r>
+        <w:rPr>
+          <w:rFonts w:ascii="Times New Roman" w:hAnsi="Times New Roman" w:cs="Times New Roman"/>
+          <w:sz w:val="24"/>
+          <w:szCs w:val="24"/>
+        </w:rPr>
+        <w:t xml:space="preserve">he/she </w:t>
+      </w:r>
+      <w:r>
+        <w:rPr>
+          <w:rFonts w:ascii="Times New Roman" w:hAnsi="Times New Roman" w:cs="Times New Roman"/>
+          <w:sz w:val="24"/>
+          <w:szCs w:val="24"/>
+        </w:rPr>
+        <w:t>fills out the fields of the personal information form if the form is not filled out automatically. In addition to that, Although the personal information form is filled out automatically by the system, RegisteredUser can still change the fields of the form. Following, the RegisteredUser activates the complete the renting function of the system.</w:t>
+      </w:r>
+    </w:p>
+    <w:p>
+      <w:pPr>
+        <w:pStyle w:val="ListeParagraf"/>
+        <w:rPr>
+          <w:rFonts w:ascii="Times New Roman" w:hAnsi="Times New Roman" w:cs="Times New Roman"/>
+          <w:sz w:val="24"/>
+          <w:szCs w:val="24"/>
+        </w:rPr>
+      </w:pPr>
     </w:p>
     <w:p>
       <w:pPr>
@@ -3464,88 +3633,24 @@
           <w:sz w:val="24"/>
           <w:szCs w:val="24"/>
         </w:rPr>
-        <w:t xml:space="preserve">After that, the </w:t>
-      </w:r>
-      <w:r>
-        <w:rPr>
-          <w:rFonts w:ascii="Times New Roman" w:hAnsi="Times New Roman" w:cs="Times New Roman"/>
-          <w:sz w:val="24"/>
-          <w:szCs w:val="24"/>
-        </w:rPr>
-        <w:t xml:space="preserve">RegisteredUser </w:t>
-      </w:r>
-      <w:r>
-        <w:rPr>
-          <w:rFonts w:ascii="Times New Roman" w:hAnsi="Times New Roman" w:cs="Times New Roman"/>
-          <w:sz w:val="24"/>
-          <w:szCs w:val="24"/>
-        </w:rPr>
-        <w:t>fills out</w:t>
-      </w:r>
-      <w:r>
-        <w:rPr>
-          <w:rFonts w:ascii="Times New Roman" w:hAnsi="Times New Roman" w:cs="Times New Roman"/>
-          <w:sz w:val="24"/>
-          <w:szCs w:val="24"/>
-        </w:rPr>
-        <w:t xml:space="preserve"> the fields of</w:t>
-      </w:r>
-      <w:r>
-        <w:rPr>
-          <w:rFonts w:ascii="Times New Roman" w:hAnsi="Times New Roman" w:cs="Times New Roman"/>
-          <w:sz w:val="24"/>
-          <w:szCs w:val="24"/>
-        </w:rPr>
-        <w:t xml:space="preserve"> the payment information form which are the</w:t>
-      </w:r>
-      <w:r>
-        <w:rPr>
-          <w:rFonts w:ascii="Times New Roman" w:hAnsi="Times New Roman" w:cs="Times New Roman"/>
-          <w:sz w:val="24"/>
-          <w:szCs w:val="24"/>
-        </w:rPr>
-        <w:t xml:space="preserve"> name, surname, address, and social security and credit/debit card information </w:t>
-      </w:r>
-      <w:r>
-        <w:rPr>
-          <w:rFonts w:ascii="Times New Roman" w:hAnsi="Times New Roman" w:cs="Times New Roman"/>
-          <w:sz w:val="24"/>
-          <w:szCs w:val="24"/>
-        </w:rPr>
-        <w:t>and confirms it. Also, fills out the fields of the personal information form if the form is not filled out automatically. In addition to that, Although the personal information form is filled out automatically by the system, RegisteredUser can still change the fields of the form. Following, the RegisteredUser activates the complete the renting function of the system.</w:t>
-      </w:r>
-    </w:p>
-    <w:p>
-      <w:pPr>
-        <w:pStyle w:val="ListeParagraf"/>
-        <w:rPr>
-          <w:rFonts w:ascii="Times New Roman" w:hAnsi="Times New Roman" w:cs="Times New Roman"/>
-          <w:sz w:val="24"/>
-          <w:szCs w:val="24"/>
-        </w:rPr>
-      </w:pPr>
-    </w:p>
-    <w:p>
-      <w:pPr>
-        <w:pStyle w:val="ListeParagraf"/>
-        <w:numPr>
-          <w:ilvl w:val="0"/>
-          <w:numId w:val="18"/>
-        </w:numPr>
-        <w:rPr>
-          <w:rFonts w:ascii="Times New Roman" w:hAnsi="Times New Roman" w:cs="Times New Roman"/>
-          <w:sz w:val="24"/>
-          <w:szCs w:val="24"/>
-        </w:rPr>
-      </w:pPr>
-      <w:r>
-        <w:rPr>
-          <w:rFonts w:ascii="Times New Roman" w:hAnsi="Times New Roman" w:cs="Times New Roman"/>
-          <w:sz w:val="24"/>
-          <w:szCs w:val="24"/>
-        </w:rPr>
         <w:lastRenderedPageBreak/>
-        <w:t>VehicleRentingSystem responses with displaying a message about “Your rent</w:t>
+        <w:t xml:space="preserve">VehicleRentingSystem responses with displaying a message </w:t>
+      </w:r>
+      <w:r>
+        <w:rPr>
+          <w:rFonts w:ascii="Times New Roman" w:hAnsi="Times New Roman" w:cs="Times New Roman"/>
+          <w:sz w:val="24"/>
+          <w:szCs w:val="24"/>
+        </w:rPr>
+        <w:t>such that</w:t>
+      </w:r>
+      <w:r>
+        <w:rPr>
+          <w:rFonts w:ascii="Times New Roman" w:hAnsi="Times New Roman" w:cs="Times New Roman"/>
+          <w:sz w:val="24"/>
+          <w:szCs w:val="24"/>
+        </w:rPr>
+        <w:t xml:space="preserve"> “Your rent</w:t>
       </w:r>
       <w:r>
         <w:rPr>
@@ -3561,7 +3666,7 @@
           <w:sz w:val="24"/>
           <w:szCs w:val="24"/>
         </w:rPr>
-        <w:t xml:space="preserve"> is done succesfully.” information on the website</w:t>
+        <w:t xml:space="preserve"> is done succesfully.” on the website</w:t>
       </w:r>
       <w:r>
         <w:rPr>
@@ -3808,6 +3913,16 @@
         </w:rPr>
         <w:t xml:space="preserve"> </w:t>
       </w:r>
+    </w:p>
+    <w:p>
+      <w:pPr>
+        <w:rPr>
+          <w:rFonts w:ascii="Times New Roman" w:hAnsi="Times New Roman" w:cs="Times New Roman"/>
+          <w:b/>
+          <w:sz w:val="28"/>
+          <w:szCs w:val="28"/>
+        </w:rPr>
+      </w:pPr>
     </w:p>
     <w:p>
       <w:pPr>
@@ -4160,26 +4275,7 @@
           <w:sz w:val="24"/>
           <w:szCs w:val="24"/>
         </w:rPr>
-        <w:t xml:space="preserve">Then, RegisteredUser notices the receiving date, returning date, receiving office, returning office, his/her personal information and the brief information about payment which includes the credit/ debit card’s name, bank name and the amount of the money he/she paid </w:t>
-      </w:r>
-    </w:p>
-    <w:p>
-      <w:pPr>
-        <w:pStyle w:val="ListeParagraf"/>
-        <w:ind w:left="3720"/>
-        <w:rPr>
-          <w:rFonts w:ascii="Times New Roman" w:hAnsi="Times New Roman" w:cs="Times New Roman"/>
-          <w:sz w:val="24"/>
-          <w:szCs w:val="24"/>
-        </w:rPr>
-      </w:pPr>
-      <w:r>
-        <w:rPr>
-          <w:rFonts w:ascii="Times New Roman" w:hAnsi="Times New Roman" w:cs="Times New Roman"/>
-          <w:sz w:val="24"/>
-          <w:szCs w:val="24"/>
-        </w:rPr>
-        <w:t xml:space="preserve"> for his/her renting.</w:t>
+        <w:t>Then, RegisteredUser notices the receiving date, returning date, receiving office, returning office, his/her personal information and the brief information about payment which includes the credit/ debit card’s name, bank name and the amount of the money he/she paid for his/her renting.</w:t>
       </w:r>
     </w:p>
     <w:p>
@@ -4497,7 +4593,7 @@
           <w:sz w:val="24"/>
           <w:szCs w:val="24"/>
         </w:rPr>
-        <w:t>There is at least one field on payment information form and/or personal information form, if the personal information form didn’t fill out by VehicleRentingSystem automatically, is not validated by the VehicleRentingSystem.</w:t>
+        <w:t>The RegisteredUser enters an invalid information to the at least one of the fields in the personal information form or payment information form. An input is specified as invalidated by VehicleRentingSystem when it does not matches the information on the system or it have a incorrect syntax.</w:t>
       </w:r>
     </w:p>
     <w:p>
@@ -4532,28 +4628,14 @@
         </w:rPr>
         <w:t>VehicleRentingSystem responds to RegisteredUser with displaying a message of “Invalid entry on field”</w:t>
       </w:r>
-    </w:p>
-    <w:p>
-      <w:pPr>
-        <w:pStyle w:val="ListeParagraf"/>
-        <w:ind w:left="3720"/>
-        <w:rPr>
-          <w:rFonts w:ascii="Times New Roman" w:hAnsi="Times New Roman" w:cs="Times New Roman"/>
-          <w:sz w:val="24"/>
-          <w:szCs w:val="24"/>
-        </w:rPr>
-      </w:pPr>
-    </w:p>
-    <w:p>
-      <w:pPr>
-        <w:pStyle w:val="ListeParagraf"/>
-        <w:ind w:left="3720"/>
-        <w:rPr>
-          <w:rFonts w:ascii="Times New Roman" w:hAnsi="Times New Roman" w:cs="Times New Roman"/>
-          <w:sz w:val="24"/>
-          <w:szCs w:val="24"/>
-        </w:rPr>
-      </w:pPr>
+      <w:r>
+        <w:rPr>
+          <w:rFonts w:ascii="Times New Roman" w:hAnsi="Times New Roman" w:cs="Times New Roman"/>
+          <w:sz w:val="24"/>
+          <w:szCs w:val="24"/>
+        </w:rPr>
+        <w:t xml:space="preserve">. </w:t>
+      </w:r>
     </w:p>
     <w:p>
       <w:pPr>
@@ -4562,18 +4644,6 @@
         </w:pBdr>
         <w:rPr>
           <w:rFonts w:ascii="Times New Roman" w:hAnsi="Times New Roman" w:cs="Times New Roman"/>
-          <w:sz w:val="24"/>
-          <w:szCs w:val="24"/>
-        </w:rPr>
-      </w:pPr>
-    </w:p>
-    <w:p>
-      <w:pPr>
-        <w:pBdr>
-          <w:bottom w:val="single" w:sz="4" w:space="1" w:color="auto"/>
-        </w:pBdr>
-        <w:rPr>
-          <w:rFonts w:ascii="Times New Roman" w:hAnsi="Times New Roman" w:cs="Times New Roman"/>
           <w:b/>
           <w:sz w:val="28"/>
           <w:szCs w:val="28"/>
@@ -4615,15 +4685,23 @@
           <w:sz w:val="24"/>
           <w:szCs w:val="24"/>
         </w:rPr>
-        <w:t>It extends the VehicleRenting</w:t>
-      </w:r>
-      <w:r>
-        <w:rPr>
-          <w:rFonts w:ascii="Times New Roman" w:hAnsi="Times New Roman" w:cs="Times New Roman"/>
-          <w:sz w:val="24"/>
-          <w:szCs w:val="24"/>
-        </w:rPr>
-        <w:t xml:space="preserve"> use case. Initiated by the VehicleRentingSystem when </w:t>
+        <w:t xml:space="preserve">It extends the </w:t>
+      </w:r>
+      <w:r>
+        <w:rPr>
+          <w:rFonts w:ascii="Times New Roman" w:hAnsi="Times New Roman" w:cs="Times New Roman"/>
+          <w:sz w:val="24"/>
+          <w:szCs w:val="24"/>
+        </w:rPr>
+        <w:t xml:space="preserve">RentVehicle </w:t>
+      </w:r>
+      <w:r>
+        <w:rPr>
+          <w:rFonts w:ascii="Times New Roman" w:hAnsi="Times New Roman" w:cs="Times New Roman"/>
+          <w:sz w:val="24"/>
+          <w:szCs w:val="24"/>
+        </w:rPr>
+        <w:t xml:space="preserve">use case. Initiated by the VehicleRentingSystem when </w:t>
       </w:r>
       <w:r>
         <w:rPr>
@@ -5026,7 +5104,31 @@
           <w:sz w:val="24"/>
           <w:szCs w:val="24"/>
         </w:rPr>
-        <w:t>listed cars on the webpage.</w:t>
+        <w:t xml:space="preserve">the </w:t>
+      </w:r>
+      <w:r>
+        <w:rPr>
+          <w:rFonts w:ascii="Times New Roman" w:hAnsi="Times New Roman" w:cs="Times New Roman"/>
+          <w:sz w:val="24"/>
+          <w:szCs w:val="24"/>
+        </w:rPr>
+        <w:t>listed cars on the web</w:t>
+      </w:r>
+      <w:r>
+        <w:rPr>
+          <w:rFonts w:ascii="Times New Roman" w:hAnsi="Times New Roman" w:cs="Times New Roman"/>
+          <w:sz w:val="24"/>
+          <w:szCs w:val="24"/>
+        </w:rPr>
+        <w:t xml:space="preserve"> </w:t>
+      </w:r>
+      <w:r>
+        <w:rPr>
+          <w:rFonts w:ascii="Times New Roman" w:hAnsi="Times New Roman" w:cs="Times New Roman"/>
+          <w:sz w:val="24"/>
+          <w:szCs w:val="24"/>
+        </w:rPr>
+        <w:t>page.</w:t>
       </w:r>
       <w:r>
         <w:rPr>
@@ -7849,8 +7951,11 @@
     <w:lsdException w:name="Table 3D effects 3" w:semiHidden="1" w:unhideWhenUsed="1"/>
     <w:lsdException w:name="Table Contemporary" w:semiHidden="1" w:unhideWhenUsed="1"/>
     <w:lsdException w:name="Table Elegant" w:semiHidden="1" w:unhideWhenUsed="1"/>
+    <w:lsdException w:name="Table Professional" w:semiHidden="1" w:unhideWhenUsed="1"/>
     <w:lsdException w:name="Table Subtle 1" w:semiHidden="1" w:unhideWhenUsed="1"/>
     <w:lsdException w:name="Table Subtle 2" w:semiHidden="1" w:unhideWhenUsed="1"/>
+    <w:lsdException w:name="Table Web 1" w:semiHidden="1" w:unhideWhenUsed="1"/>
+    <w:lsdException w:name="Table Web 2" w:semiHidden="1" w:unhideWhenUsed="1"/>
     <w:lsdException w:name="Table Web 3" w:semiHidden="1" w:unhideWhenUsed="1"/>
     <w:lsdException w:name="Balloon Text" w:semiHidden="1" w:unhideWhenUsed="1"/>
     <w:lsdException w:name="Table Grid" w:uiPriority="39"/>

</xml_diff>